<commit_message>
archivos de DWES03 modificados para DWES04
</commit_message>
<xml_diff>
--- a/DWES04_Tarea_Enunciado.docx
+++ b/DWES04_Tarea_Enunciado.docx
@@ -253,6 +253,7 @@
           <w:color w:val="333333"/>
           <w:sz w:val="22"/>
           <w:szCs w:val="22"/>
+          <w:highlight w:val="yellow"/>
           <w:lang w:val="es-ES"/>
         </w:rPr>
         <w:t xml:space="preserve">Ahora inicialmente saldrá una pantalla de </w:t>
@@ -264,6 +265,7 @@
           <w:color w:val="333333"/>
           <w:sz w:val="22"/>
           <w:szCs w:val="22"/>
+          <w:highlight w:val="yellow"/>
           <w:lang w:val="es-ES"/>
         </w:rPr>
         <w:t>login</w:t>
@@ -275,6 +277,7 @@
           <w:color w:val="333333"/>
           <w:sz w:val="22"/>
           <w:szCs w:val="22"/>
+          <w:highlight w:val="yellow"/>
           <w:lang w:val="es-ES"/>
         </w:rPr>
         <w:t xml:space="preserve"> como la del ejemplo "UT4_gestioUsuaris" donde los clientes tendrán que hacer "Log In". Añadiremos un botón de "Nuevo Usuario" para acceder al formulario de registro.</w:t>
@@ -299,6 +302,7 @@
           <w:color w:val="333333"/>
           <w:sz w:val="22"/>
           <w:szCs w:val="22"/>
+          <w:highlight w:val="yellow"/>
           <w:lang w:val="es-ES"/>
         </w:rPr>
         <w:t>Haremos una nueva tabla "usuarios" en la base de datos. Dejaremos la mesa "clientes", así la aplicación DWES03 puede seguir funcionando.</w:t>
@@ -323,9 +327,20 @@
           <w:color w:val="333333"/>
           <w:sz w:val="22"/>
           <w:szCs w:val="22"/>
-          <w:lang w:val="es-ES"/>
-        </w:rPr>
-        <w:t xml:space="preserve">La tabla "usuarios" debe permitir almacenar todos los datos del formulario y el hash del </w:t>
+          <w:highlight w:val="yellow"/>
+          <w:lang w:val="es-ES"/>
+        </w:rPr>
+        <w:t>La tabla "usuarios" debe permitir almacenar todos los datos del</w:t>
+      </w:r>
+      <w:r>
+        <w:rPr>
+          <w:rFonts w:ascii="Open Sans" w:hAnsi="Open Sans" w:cs="Open Sans"/>
+          <w:color w:val="333333"/>
+          <w:sz w:val="22"/>
+          <w:szCs w:val="22"/>
+          <w:lang w:val="es-ES"/>
+        </w:rPr>
+        <w:t xml:space="preserve"> formulario y el hash del </w:t>
       </w:r>
       <w:proofErr w:type="spellStart"/>
       <w:r>
@@ -509,6 +524,7 @@
           <w:color w:val="333333"/>
           <w:sz w:val="22"/>
           <w:szCs w:val="22"/>
+          <w:highlight w:val="yellow"/>
           <w:lang w:val="es-ES"/>
         </w:rPr>
         <w:t xml:space="preserve">Para gestionar el formulario de inscripción al que se accede haciendo clic en "Nuevo Usuario" utilizaremos la librería </w:t>
@@ -520,6 +536,7 @@
           <w:color w:val="333333"/>
           <w:sz w:val="22"/>
           <w:szCs w:val="22"/>
+          <w:highlight w:val="yellow"/>
           <w:lang w:val="es-ES"/>
         </w:rPr>
         <w:t>wtforms</w:t>
@@ -531,6 +548,7 @@
           <w:color w:val="333333"/>
           <w:sz w:val="22"/>
           <w:szCs w:val="22"/>
+          <w:highlight w:val="yellow"/>
           <w:lang w:val="es-ES"/>
         </w:rPr>
         <w:t xml:space="preserve">, que generará y verificará un formulario para inscribir a los nuevos usuarios en la base de datos del gimnasio. Con esto subimos una capa de abstracción en la gestión de los formularios. </w:t>
@@ -541,6 +559,7 @@
           <w:color w:val="333333"/>
           <w:sz w:val="22"/>
           <w:szCs w:val="22"/>
+          <w:highlight w:val="yellow"/>
           <w:lang w:val="es-ES"/>
         </w:rPr>
         <w:br/>
@@ -553,6 +572,7 @@
           <w:color w:val="333333"/>
           <w:sz w:val="22"/>
           <w:szCs w:val="22"/>
+          <w:highlight w:val="yellow"/>
           <w:lang w:val="es-ES"/>
         </w:rPr>
         <w:t>wtforms</w:t>
@@ -564,6 +584,7 @@
           <w:color w:val="333333"/>
           <w:sz w:val="22"/>
           <w:szCs w:val="22"/>
+          <w:highlight w:val="yellow"/>
           <w:lang w:val="es-ES"/>
         </w:rPr>
         <w:t xml:space="preserve"> tiene dos ejemplos de </w:t>
@@ -574,18 +595,41 @@
           <w:color w:val="333333"/>
           <w:sz w:val="22"/>
           <w:szCs w:val="22"/>
+          <w:highlight w:val="yellow"/>
           <w:lang w:val="es-ES"/>
         </w:rPr>
         <w:lastRenderedPageBreak/>
-        <w:t xml:space="preserve">código en la carpeta comprimida "UT4_formularis". En el formulario de registro se podrá acceder sin hacer </w:t>
-      </w:r>
-      <w:proofErr w:type="spellStart"/>
-      <w:r>
-        <w:rPr>
-          <w:rFonts w:ascii="Open Sans" w:hAnsi="Open Sans" w:cs="Open Sans"/>
-          <w:color w:val="333333"/>
-          <w:sz w:val="22"/>
-          <w:szCs w:val="22"/>
+        <w:t>código en la carpeta comprimida "UT4_formularis".</w:t>
+      </w:r>
+      <w:r>
+        <w:rPr>
+          <w:rFonts w:ascii="Open Sans" w:hAnsi="Open Sans" w:cs="Open Sans"/>
+          <w:color w:val="333333"/>
+          <w:sz w:val="22"/>
+          <w:szCs w:val="22"/>
+          <w:lang w:val="es-ES"/>
+        </w:rPr>
+        <w:t xml:space="preserve"> </w:t>
+      </w:r>
+      <w:r>
+        <w:rPr>
+          <w:rFonts w:ascii="Open Sans" w:hAnsi="Open Sans" w:cs="Open Sans"/>
+          <w:color w:val="333333"/>
+          <w:sz w:val="22"/>
+          <w:szCs w:val="22"/>
+          <w:highlight w:val="yellow"/>
+          <w:lang w:val="es-ES"/>
+        </w:rPr>
+        <w:t xml:space="preserve">En el formulario de registro se podrá acceder sin hacer </w:t>
+      </w:r>
+      <w:proofErr w:type="spellStart"/>
+      <w:r>
+        <w:rPr>
+          <w:rFonts w:ascii="Open Sans" w:hAnsi="Open Sans" w:cs="Open Sans"/>
+          <w:color w:val="333333"/>
+          <w:sz w:val="22"/>
+          <w:szCs w:val="22"/>
+          <w:highlight w:val="yellow"/>
           <w:lang w:val="es-ES"/>
         </w:rPr>
         <w:t>login</w:t>
@@ -597,6 +641,7 @@
           <w:color w:val="333333"/>
           <w:sz w:val="22"/>
           <w:szCs w:val="22"/>
+          <w:highlight w:val="yellow"/>
           <w:lang w:val="es-ES"/>
         </w:rPr>
         <w:t>, desde la pantalla de inicio.</w:t>
@@ -656,6 +701,7 @@
           <w:color w:val="333333"/>
           <w:sz w:val="22"/>
           <w:szCs w:val="22"/>
+          <w:highlight w:val="yellow"/>
           <w:lang w:val="es-ES"/>
         </w:rPr>
       </w:pPr>
@@ -668,6 +714,7 @@
           <w:color w:val="333333"/>
           <w:sz w:val="22"/>
           <w:szCs w:val="22"/>
+          <w:highlight w:val="yellow"/>
           <w:lang w:val="es-ES"/>
         </w:rPr>
         <w:t>Username</w:t>
@@ -680,16 +727,18 @@
           <w:color w:val="333333"/>
           <w:sz w:val="22"/>
           <w:szCs w:val="22"/>
-          <w:lang w:val="es-ES"/>
-        </w:rPr>
-        <w:t xml:space="preserve"> </w:t>
-      </w:r>
-      <w:r>
-        <w:rPr>
-          <w:rFonts w:ascii="Open Sans" w:hAnsi="Open Sans" w:cs="Open Sans"/>
-          <w:color w:val="333333"/>
-          <w:sz w:val="22"/>
-          <w:szCs w:val="22"/>
+          <w:highlight w:val="yellow"/>
+          <w:lang w:val="es-ES"/>
+        </w:rPr>
+        <w:t xml:space="preserve"> </w:t>
+      </w:r>
+      <w:r>
+        <w:rPr>
+          <w:rFonts w:ascii="Open Sans" w:hAnsi="Open Sans" w:cs="Open Sans"/>
+          <w:color w:val="333333"/>
+          <w:sz w:val="22"/>
+          <w:szCs w:val="22"/>
+          <w:highlight w:val="yellow"/>
           <w:lang w:val="es-ES"/>
         </w:rPr>
         <w:t>:</w:t>
@@ -701,6 +750,7 @@
           <w:color w:val="333333"/>
           <w:sz w:val="22"/>
           <w:szCs w:val="22"/>
+          <w:highlight w:val="yellow"/>
           <w:lang w:val="es-ES"/>
         </w:rPr>
         <w:t xml:space="preserve"> Un campo de texto, mínimo 6 letras y máximo 15. No puede contener palabras ofensivas de la siguiente lista (puedes añadir más) ['</w:t>
@@ -712,6 +762,7 @@
           <w:color w:val="333333"/>
           <w:sz w:val="22"/>
           <w:szCs w:val="22"/>
+          <w:highlight w:val="yellow"/>
           <w:lang w:val="es-ES"/>
         </w:rPr>
         <w:t>caca','pedo','culo','pis','java</w:t>
@@ -723,6 +774,7 @@
           <w:color w:val="333333"/>
           <w:sz w:val="22"/>
           <w:szCs w:val="22"/>
+          <w:highlight w:val="yellow"/>
           <w:lang w:val="es-ES"/>
         </w:rPr>
         <w:t>', '</w:t>
@@ -734,6 +786,7 @@
           <w:color w:val="333333"/>
           <w:sz w:val="22"/>
           <w:szCs w:val="22"/>
+          <w:highlight w:val="yellow"/>
           <w:lang w:val="es-ES"/>
         </w:rPr>
         <w:t>php</w:t>
@@ -745,6 +798,7 @@
           <w:color w:val="333333"/>
           <w:sz w:val="22"/>
           <w:szCs w:val="22"/>
+          <w:highlight w:val="yellow"/>
           <w:lang w:val="es-ES"/>
         </w:rPr>
         <w:t>']</w:t>
@@ -760,6 +814,7 @@
           <w:color w:val="333333"/>
           <w:sz w:val="22"/>
           <w:szCs w:val="22"/>
+          <w:highlight w:val="yellow"/>
           <w:lang w:val="es-ES"/>
         </w:rPr>
       </w:pPr>
@@ -770,6 +825,7 @@
           <w:color w:val="333333"/>
           <w:sz w:val="22"/>
           <w:szCs w:val="22"/>
+          <w:highlight w:val="yellow"/>
           <w:lang w:val="es-ES"/>
         </w:rPr>
         <w:t xml:space="preserve">Nombre </w:t>
@@ -780,6 +836,7 @@
           <w:color w:val="333333"/>
           <w:sz w:val="22"/>
           <w:szCs w:val="22"/>
+          <w:highlight w:val="yellow"/>
           <w:lang w:val="es-ES"/>
         </w:rPr>
         <w:t>: Máximo 50 caracteres</w:t>
@@ -805,6 +862,7 @@
           <w:color w:val="333333"/>
           <w:sz w:val="22"/>
           <w:szCs w:val="22"/>
+          <w:highlight w:val="yellow"/>
           <w:lang w:val="es-ES"/>
         </w:rPr>
         <w:t xml:space="preserve">Linajes </w:t>
@@ -815,6 +873,7 @@
           <w:color w:val="333333"/>
           <w:sz w:val="22"/>
           <w:szCs w:val="22"/>
+          <w:highlight w:val="yellow"/>
           <w:lang w:val="es-ES"/>
         </w:rPr>
         <w:t>: Máximo 50 caracteres</w:t>
@@ -842,6 +901,7 @@
           <w:color w:val="333333"/>
           <w:sz w:val="22"/>
           <w:szCs w:val="22"/>
+          <w:highlight w:val="yellow"/>
           <w:lang w:val="es-ES"/>
         </w:rPr>
         <w:t>Password</w:t>
@@ -854,16 +914,18 @@
           <w:color w:val="333333"/>
           <w:sz w:val="22"/>
           <w:szCs w:val="22"/>
-          <w:lang w:val="es-ES"/>
-        </w:rPr>
-        <w:t xml:space="preserve"> </w:t>
-      </w:r>
-      <w:r>
-        <w:rPr>
-          <w:rFonts w:ascii="Open Sans" w:hAnsi="Open Sans" w:cs="Open Sans"/>
-          <w:color w:val="333333"/>
-          <w:sz w:val="22"/>
-          <w:szCs w:val="22"/>
+          <w:highlight w:val="yellow"/>
+          <w:lang w:val="es-ES"/>
+        </w:rPr>
+        <w:t xml:space="preserve"> </w:t>
+      </w:r>
+      <w:r>
+        <w:rPr>
+          <w:rFonts w:ascii="Open Sans" w:hAnsi="Open Sans" w:cs="Open Sans"/>
+          <w:color w:val="333333"/>
+          <w:sz w:val="22"/>
+          <w:szCs w:val="22"/>
+          <w:highlight w:val="yellow"/>
           <w:lang w:val="es-ES"/>
         </w:rPr>
         <w:t>:</w:t>
@@ -875,6 +937,7 @@
           <w:color w:val="333333"/>
           <w:sz w:val="22"/>
           <w:szCs w:val="22"/>
+          <w:highlight w:val="yellow"/>
           <w:lang w:val="es-ES"/>
         </w:rPr>
         <w:t xml:space="preserve"> Mínimo 8 caracteres, como mínimo debe incluir una mayúscula, una minúscula, un número y un carácter especial (ni letra ni número)</w:t>
@@ -901,6 +964,7 @@
           <w:color w:val="333333"/>
           <w:sz w:val="22"/>
           <w:szCs w:val="22"/>
+          <w:highlight w:val="yellow"/>
           <w:lang w:val="es-ES"/>
         </w:rPr>
         <w:t>Password</w:t>
@@ -913,6 +977,7 @@
           <w:color w:val="333333"/>
           <w:sz w:val="22"/>
           <w:szCs w:val="22"/>
+          <w:highlight w:val="yellow"/>
           <w:lang w:val="es-ES"/>
         </w:rPr>
         <w:t xml:space="preserve"> </w:t>
@@ -926,6 +991,7 @@
           <w:color w:val="333333"/>
           <w:sz w:val="22"/>
           <w:szCs w:val="22"/>
+          <w:highlight w:val="yellow"/>
           <w:lang w:val="es-ES"/>
         </w:rPr>
         <w:t>repeat</w:t>
@@ -938,16 +1004,18 @@
           <w:color w:val="333333"/>
           <w:sz w:val="22"/>
           <w:szCs w:val="22"/>
-          <w:lang w:val="es-ES"/>
-        </w:rPr>
-        <w:t xml:space="preserve"> </w:t>
-      </w:r>
-      <w:r>
-        <w:rPr>
-          <w:rFonts w:ascii="Open Sans" w:hAnsi="Open Sans" w:cs="Open Sans"/>
-          <w:color w:val="333333"/>
-          <w:sz w:val="22"/>
-          <w:szCs w:val="22"/>
+          <w:highlight w:val="yellow"/>
+          <w:lang w:val="es-ES"/>
+        </w:rPr>
+        <w:t xml:space="preserve"> </w:t>
+      </w:r>
+      <w:r>
+        <w:rPr>
+          <w:rFonts w:ascii="Open Sans" w:hAnsi="Open Sans" w:cs="Open Sans"/>
+          <w:color w:val="333333"/>
+          <w:sz w:val="22"/>
+          <w:szCs w:val="22"/>
+          <w:highlight w:val="yellow"/>
           <w:lang w:val="es-ES"/>
         </w:rPr>
         <w:t>:</w:t>
@@ -959,6 +1027,7 @@
           <w:color w:val="333333"/>
           <w:sz w:val="22"/>
           <w:szCs w:val="22"/>
+          <w:highlight w:val="yellow"/>
           <w:lang w:val="es-ES"/>
         </w:rPr>
         <w:t xml:space="preserve"> El usuario deberá repetir el </w:t>
@@ -970,6 +1039,7 @@
           <w:color w:val="333333"/>
           <w:sz w:val="22"/>
           <w:szCs w:val="22"/>
+          <w:highlight w:val="yellow"/>
           <w:lang w:val="es-ES"/>
         </w:rPr>
         <w:t>password</w:t>
@@ -981,6 +1051,7 @@
           <w:color w:val="333333"/>
           <w:sz w:val="22"/>
           <w:szCs w:val="22"/>
+          <w:highlight w:val="yellow"/>
           <w:lang w:val="es-ES"/>
         </w:rPr>
         <w:t xml:space="preserve"> y tendrán que coincidir.</w:t>
@@ -1065,6 +1136,7 @@
           <w:color w:val="333333"/>
           <w:sz w:val="22"/>
           <w:szCs w:val="22"/>
+          <w:highlight w:val="yellow"/>
           <w:lang w:val="es-ES"/>
         </w:rPr>
         <w:t xml:space="preserve">Email </w:t>
@@ -1075,6 +1147,7 @@
           <w:color w:val="333333"/>
           <w:sz w:val="22"/>
           <w:szCs w:val="22"/>
+          <w:highlight w:val="yellow"/>
           <w:lang w:val="es-ES"/>
         </w:rPr>
         <w:t>:</w:t>
@@ -1086,6 +1159,7 @@
           <w:color w:val="333333"/>
           <w:sz w:val="22"/>
           <w:szCs w:val="22"/>
+          <w:highlight w:val="yellow"/>
           <w:lang w:val="es-ES"/>
         </w:rPr>
         <w:t xml:space="preserve"> Debe ser un campo correcto de correo electrónico.</w:t>
@@ -1112,6 +1186,7 @@
           <w:color w:val="333333"/>
           <w:sz w:val="22"/>
           <w:szCs w:val="22"/>
+          <w:highlight w:val="yellow"/>
           <w:lang w:val="es-ES"/>
         </w:rPr>
         <w:t xml:space="preserve">Teléfono </w:t>
@@ -1122,6 +1197,7 @@
           <w:color w:val="333333"/>
           <w:sz w:val="22"/>
           <w:szCs w:val="22"/>
+          <w:highlight w:val="yellow"/>
           <w:lang w:val="es-ES"/>
         </w:rPr>
         <w:t>:</w:t>
@@ -1133,9 +1209,33 @@
           <w:color w:val="333333"/>
           <w:sz w:val="22"/>
           <w:szCs w:val="22"/>
-          <w:lang w:val="es-ES"/>
-        </w:rPr>
-        <w:t xml:space="preserve"> Puede ser en formato "nacional" o "internacional", por tanto debe permitir números y los caracteres "( )+". También los espacios, que eliminará cuando almacene el número en la base de datos.</w:t>
+          <w:highlight w:val="yellow"/>
+          <w:lang w:val="es-ES"/>
+        </w:rPr>
+        <w:t xml:space="preserve"> Puede ser en formato "nacional" o "internacional", por tanto debe permitir números y los caracteres "( )+". También los espacios,</w:t>
+      </w:r>
+      <w:r>
+        <w:rPr>
+          <w:rFonts w:ascii="Open Sans" w:hAnsi="Open Sans" w:cs="Open Sans"/>
+          <w:color w:val="333333"/>
+          <w:sz w:val="22"/>
+          <w:szCs w:val="22"/>
+          <w:lang w:val="es-ES"/>
+        </w:rPr>
+        <w:t xml:space="preserve"> </w:t>
+      </w:r>
+      <w:bookmarkStart w:id="0" w:name="_GoBack"/>
+      <w:bookmarkEnd w:id="0"/>
+      <w:r>
+        <w:rPr>
+          <w:rFonts w:ascii="Open Sans" w:hAnsi="Open Sans" w:cs="Open Sans"/>
+          <w:color w:val="333333"/>
+          <w:sz w:val="22"/>
+          <w:szCs w:val="22"/>
+          <w:highlight w:val="yellow"/>
+          <w:lang w:val="es-ES"/>
+        </w:rPr>
+        <w:t>que eliminará cuando almacene el número en la base de datos.</w:t>
       </w:r>
     </w:p>
     <w:p>
@@ -1675,8 +1775,6 @@
           <w:color w:val="333333"/>
         </w:rPr>
       </w:pPr>
-      <w:bookmarkStart w:id="0" w:name="_GoBack"/>
-      <w:bookmarkEnd w:id="0"/>
     </w:p>
     <w:p>
       <w:pPr>
@@ -4411,24 +4509,39 @@
           <w:color w:val="333333"/>
           <w:sz w:val="22"/>
           <w:szCs w:val="22"/>
+          <w:lang w:val="es-ES"/>
         </w:rPr>
       </w:pPr>
+      <w:proofErr w:type="spellStart"/>
       <w:r>
         <w:rPr>
           <w:rFonts w:ascii="Arial" w:hAnsi="Arial" w:cs="Arial"/>
           <w:color w:val="333333"/>
           <w:sz w:val="22"/>
           <w:szCs w:val="22"/>
-        </w:rPr>
-        <w:t xml:space="preserve">Part </w:t>
-      </w:r>
-      <w:proofErr w:type="spellStart"/>
+          <w:lang w:val="es-ES"/>
+        </w:rPr>
+        <w:t>Part</w:t>
+      </w:r>
+      <w:proofErr w:type="spellEnd"/>
       <w:r>
         <w:rPr>
           <w:rFonts w:ascii="Arial" w:hAnsi="Arial" w:cs="Arial"/>
           <w:color w:val="333333"/>
           <w:sz w:val="22"/>
           <w:szCs w:val="22"/>
+          <w:lang w:val="es-ES"/>
+        </w:rPr>
+        <w:t xml:space="preserve"> </w:t>
+      </w:r>
+      <w:proofErr w:type="spellStart"/>
+      <w:r>
+        <w:rPr>
+          <w:rFonts w:ascii="Arial" w:hAnsi="Arial" w:cs="Arial"/>
+          <w:color w:val="333333"/>
+          <w:sz w:val="22"/>
+          <w:szCs w:val="22"/>
+          <w:lang w:val="es-ES"/>
         </w:rPr>
         <w:t>formulari</w:t>
       </w:r>

</xml_diff>